<commit_message>
conclusion + experiments needed
</commit_message>
<xml_diff>
--- a/Song_similarity_retrieval_report.docx
+++ b/Song_similarity_retrieval_report.docx
@@ -1477,10 +1477,10 @@
           <w:lang w:val="en-US"/>
         </w:rPr>
         <w:drawing>
-          <wp:inline distT="0" distB="0" distL="0" distR="0" wp14:anchorId="73BEF5E8" wp14:editId="3060CEB8">
-            <wp:extent cx="1974441" cy="4341495"/>
-            <wp:effectExtent l="0" t="0" r="6985" b="1905"/>
-            <wp:docPr id="1276941306" name="Εικόνα 5" descr="Εικόνα που περιέχει κείμενο, διάγραμμα, σκίτσο/σχέδιο, ζωγραφιά&#10;&#10;Περιγραφή που δημιουργήθηκε αυτόματα"/>
+          <wp:inline distT="0" distB="0" distL="0" distR="0" wp14:anchorId="755A077A" wp14:editId="232902FE">
+            <wp:extent cx="2042160" cy="4490397"/>
+            <wp:effectExtent l="0" t="0" r="0" b="5715"/>
+            <wp:docPr id="821556537" name="Εικόνα 6" descr="Εικόνα που περιέχει κείμενο, διάγραμμα, σκίτσο/σχέδιο, ζωγραφιά&#10;&#10;Περιγραφή που δημιουργήθηκε αυτόματα"/>
             <wp:cNvGraphicFramePr>
               <a:graphicFrameLocks xmlns:a="http://schemas.openxmlformats.org/drawingml/2006/main" noChangeAspect="1"/>
             </wp:cNvGraphicFramePr>
@@ -1488,7 +1488,7 @@
               <a:graphicData uri="http://schemas.openxmlformats.org/drawingml/2006/picture">
                 <pic:pic xmlns:pic="http://schemas.openxmlformats.org/drawingml/2006/picture">
                   <pic:nvPicPr>
-                    <pic:cNvPr id="1276941306" name="Εικόνα 5" descr="Εικόνα που περιέχει κείμενο, διάγραμμα, σκίτσο/σχέδιο, ζωγραφιά&#10;&#10;Περιγραφή που δημιουργήθηκε αυτόματα"/>
+                    <pic:cNvPr id="821556537" name="Εικόνα 6" descr="Εικόνα που περιέχει κείμενο, διάγραμμα, σκίτσο/σχέδιο, ζωγραφιά&#10;&#10;Περιγραφή που δημιουργήθηκε αυτόματα"/>
                     <pic:cNvPicPr/>
                   </pic:nvPicPr>
                   <pic:blipFill>
@@ -1506,7 +1506,7 @@
                   <pic:spPr>
                     <a:xfrm>
                       <a:off x="0" y="0"/>
-                      <a:ext cx="1981182" cy="4356317"/>
+                      <a:ext cx="2046740" cy="4500468"/>
                     </a:xfrm>
                     <a:prstGeom prst="rect">
                       <a:avLst/>
@@ -1554,6 +1554,7 @@
     </w:p>
     <w:p>
       <w:pPr>
+        <w:ind w:left="720"/>
         <w:rPr>
           <w:lang w:val="en-US"/>
         </w:rPr>
@@ -1729,7 +1730,19 @@
         <w:rPr>
           <w:lang w:val="en-US"/>
         </w:rPr>
-        <w:t xml:space="preserve"> [ANAFORA], which contains raw audio input of 10 genres with 100 audio clips each</w:t>
+        <w:t xml:space="preserve"> [</w:t>
+      </w:r>
+      <w:r>
+        <w:rPr>
+          <w:lang w:val="en-US"/>
+        </w:rPr>
+        <w:t>1</w:t>
+      </w:r>
+      <w:r>
+        <w:rPr>
+          <w:lang w:val="en-US"/>
+        </w:rPr>
+        <w:t>], which contains raw audio input of 10 genres with 100 audio clips each</w:t>
       </w:r>
       <w:r>
         <w:rPr>
@@ -1767,6 +1780,7 @@
         <w:rPr>
           <w:lang w:val="en-US"/>
         </w:rPr>
+        <w:lastRenderedPageBreak/>
         <w:t xml:space="preserve">To extract the </w:t>
       </w:r>
       <w:proofErr w:type="spellStart"/>
@@ -1815,7 +1829,6 @@
         <w:rPr>
           <w:lang w:val="en-US"/>
         </w:rPr>
-        <w:lastRenderedPageBreak/>
         <w:t xml:space="preserve">We also used </w:t>
       </w:r>
       <w:proofErr w:type="spellStart"/>
@@ -1832,14 +1845,12 @@
         </w:rPr>
         <w:t xml:space="preserve"> for audio feature extraction to extract the chroma STFT features, MFCC, RMS and the </w:t>
       </w:r>
-      <w:proofErr w:type="gramStart"/>
-      <w:r>
-        <w:rPr>
-          <w:lang w:val="en-US"/>
-        </w:rPr>
-        <w:t>zero cross</w:t>
-      </w:r>
-      <w:proofErr w:type="gramEnd"/>
+      <w:r>
+        <w:rPr>
+          <w:lang w:val="en-US"/>
+        </w:rPr>
+        <w:t>zero-cross</w:t>
+      </w:r>
       <w:r>
         <w:rPr>
           <w:lang w:val="en-US"/>
@@ -1878,7 +1889,19 @@
         <w:rPr>
           <w:lang w:val="en-US"/>
         </w:rPr>
-        <w:t>To get better correlation of the final embeddings, we also needed some extra metadata values. For this reason, we used the Million song dataset found in Kaggle [ANAFORA]</w:t>
+        <w:t>To get better correlation of the final embeddings, we also needed some extra metadata values. For this reason, we used the Million song dataset found in Kaggle [</w:t>
+      </w:r>
+      <w:r>
+        <w:rPr>
+          <w:lang w:val="en-US"/>
+        </w:rPr>
+        <w:t>2</w:t>
+      </w:r>
+      <w:r>
+        <w:rPr>
+          <w:lang w:val="en-US"/>
+        </w:rPr>
+        <w:t>]</w:t>
       </w:r>
       <w:r>
         <w:rPr>
@@ -2061,19 +2084,31 @@
         </w:rPr>
         <w:t xml:space="preserve">We believe that similar songs also might belong to same genre, so by training a genre classifier we will successfully get representations of songs based on genre. The closest a representation is to another, the more likely it is to belong to the same genre </w:t>
       </w:r>
+      <w:r>
+        <w:rPr>
+          <w:lang w:val="en-US"/>
+        </w:rPr>
+        <w:t>and</w:t>
+      </w:r>
+      <w:r>
+        <w:rPr>
+          <w:lang w:val="en-US"/>
+        </w:rPr>
+        <w:t xml:space="preserve"> be </w:t>
+      </w:r>
       <w:proofErr w:type="gramStart"/>
       <w:r>
         <w:rPr>
           <w:lang w:val="en-US"/>
         </w:rPr>
-        <w:t>and also</w:t>
+        <w:t>similar as a whole</w:t>
       </w:r>
       <w:proofErr w:type="gramEnd"/>
       <w:r>
         <w:rPr>
           <w:lang w:val="en-US"/>
         </w:rPr>
-        <w:t xml:space="preserve"> be similar as a whole.</w:t>
+        <w:t>.</w:t>
       </w:r>
     </w:p>
     <w:p>
@@ -2293,21 +2328,31 @@
         <w:rPr>
           <w:lang w:val="en-US"/>
         </w:rPr>
-        <w:t xml:space="preserve">Since our dataset is already balanced with 100 songs per class, we use Stratified split to create the training, test and validation dataset with </w:t>
-      </w:r>
-      <w:proofErr w:type="gramStart"/>
-      <w:r>
-        <w:rPr>
-          <w:lang w:val="en-US"/>
-        </w:rPr>
-        <w:t>[][</w:t>
-      </w:r>
-      <w:proofErr w:type="gramEnd"/>
-      <w:r>
-        <w:rPr>
-          <w:lang w:val="en-US"/>
-        </w:rPr>
-        <w:t>][] samples respectively.</w:t>
+        <w:t>Since our dataset is already balanced with 100 songs per class, we use Stratified split</w:t>
+      </w:r>
+      <w:r>
+        <w:rPr>
+          <w:lang w:val="en-US"/>
+        </w:rPr>
+        <w:t xml:space="preserve"> of 80%</w:t>
+      </w:r>
+      <w:r>
+        <w:rPr>
+          <w:lang w:val="en-US"/>
+        </w:rPr>
+        <w:t xml:space="preserve"> to create the training, test and validation dataset with </w:t>
+      </w:r>
+      <w:r>
+        <w:rPr>
+          <w:lang w:val="en-US"/>
+        </w:rPr>
+        <w:t>800, 100 and 100</w:t>
+      </w:r>
+      <w:r>
+        <w:rPr>
+          <w:lang w:val="en-US"/>
+        </w:rPr>
+        <w:t xml:space="preserve"> samples respectively.</w:t>
       </w:r>
     </w:p>
     <w:p>
@@ -2381,19 +2426,61 @@
         </w:rPr>
         <w:t xml:space="preserve">Our training dataset input dimensions are </w:t>
       </w:r>
-      <w:proofErr w:type="gramStart"/>
-      <w:r>
-        <w:rPr>
-          <w:lang w:val="en-US"/>
-        </w:rPr>
-        <w:t>[][</w:t>
-      </w:r>
-      <w:proofErr w:type="gramEnd"/>
-      <w:r>
-        <w:rPr>
-          <w:lang w:val="en-US"/>
-        </w:rPr>
-        <w:t>][ and the final embedding layer of the CNN after training gives latent embedding of dimensions 256</w:t>
+      <w:r>
+        <w:rPr>
+          <w:lang w:val="en-US"/>
+        </w:rPr>
+        <w:t>64</w:t>
+      </w:r>
+      <w:r>
+        <w:rPr>
+          <w:lang w:val="en-US"/>
+        </w:rPr>
+        <w:t xml:space="preserve">x1024 </w:t>
+      </w:r>
+      <w:r>
+        <w:rPr>
+          <w:lang w:val="en-US"/>
+        </w:rPr>
+        <w:t>(</w:t>
+      </w:r>
+      <w:r>
+        <w:rPr>
+          <w:lang w:val="en-US"/>
+        </w:rPr>
+        <w:t xml:space="preserve">number of </w:t>
+      </w:r>
+      <w:proofErr w:type="spellStart"/>
+      <w:r>
+        <w:rPr>
+          <w:lang w:val="en-US"/>
+        </w:rPr>
+        <w:t>mel</w:t>
+      </w:r>
+      <w:proofErr w:type="spellEnd"/>
+      <w:r>
+        <w:rPr>
+          <w:lang w:val="en-US"/>
+        </w:rPr>
+        <w:t xml:space="preserve"> bins</w:t>
+      </w:r>
+      <w:r>
+        <w:rPr>
+          <w:lang w:val="en-US"/>
+        </w:rPr>
+        <w:t xml:space="preserve"> x </w:t>
+      </w:r>
+      <w:r>
+        <w:rPr>
+          <w:lang w:val="en-US"/>
+        </w:rPr>
+        <w:t xml:space="preserve">feature length) </w:t>
+      </w:r>
+      <w:r>
+        <w:rPr>
+          <w:lang w:val="en-US"/>
+        </w:rPr>
+        <w:t>and the final embedding layer of the CNN after training gives latent embedding of dimensions 256</w:t>
       </w:r>
       <w:r>
         <w:rPr>
@@ -2839,15 +2926,27 @@
         <w:rPr>
           <w:lang w:val="en-US"/>
         </w:rPr>
-        <w:t xml:space="preserve"> information based on the Million Song Dataset [ANAFORA</w:t>
+        <w:t xml:space="preserve"> information based on the Million Song Dataset [</w:t>
+      </w:r>
+      <w:r>
+        <w:rPr>
+          <w:lang w:val="en-US"/>
+        </w:rPr>
+        <w:t>2</w:t>
+      </w:r>
+      <w:r>
+        <w:rPr>
+          <w:lang w:val="en-US"/>
+        </w:rPr>
+        <w:t>].</w:t>
+      </w:r>
+      <w:r>
+        <w:rPr>
+          <w:lang w:val="en-US"/>
+        </w:rPr>
+        <w:t xml:space="preserve"> </w:t>
       </w:r>
       <w:proofErr w:type="gramStart"/>
-      <w:r>
-        <w:rPr>
-          <w:lang w:val="en-US"/>
-        </w:rPr>
-        <w:t>].</w:t>
-      </w:r>
       <w:r>
         <w:rPr>
           <w:lang w:val="en-US"/>
@@ -3073,6 +3172,42 @@
         </w:rPr>
         <w:t>.</w:t>
       </w:r>
+      <w:r>
+        <w:rPr>
+          <w:lang w:val="en-US"/>
+        </w:rPr>
+        <w:t xml:space="preserve"> The input </w:t>
+      </w:r>
+      <w:r>
+        <w:rPr>
+          <w:lang w:val="en-US"/>
+        </w:rPr>
+        <w:t xml:space="preserve">data are the concatenation of CNN embeddings created by the trained classifier and the metadata of each of the 1500 entries, so </w:t>
+      </w:r>
+      <w:r>
+        <w:rPr>
+          <w:lang w:val="en-US"/>
+        </w:rPr>
+        <w:t>final data dimensions of Nx</w:t>
+      </w:r>
+      <w:r>
+        <w:rPr>
+          <w:lang w:val="en-US"/>
+        </w:rPr>
+        <w:t xml:space="preserve">267 </w:t>
+      </w:r>
+      <w:r>
+        <w:rPr>
+          <w:lang w:val="en-US"/>
+        </w:rPr>
+        <w:t>are</w:t>
+      </w:r>
+      <w:r>
+        <w:rPr>
+          <w:lang w:val="en-US"/>
+        </w:rPr>
+        <w:t xml:space="preserve"> inputted to the network.</w:t>
+      </w:r>
     </w:p>
     <w:p>
       <w:pPr>
@@ -3085,21 +3220,274 @@
         <w:rPr>
           <w:lang w:val="en-US"/>
         </w:rPr>
-        <w:t xml:space="preserve">Our Autoencoder consists of the encoder and decoder layer. Each consists of 3 Linear layers of dimensions </w:t>
+        <w:t>Our Autoencoder consists of the encoder and decoder layer. Each consists of 3 Linear layers of</w:t>
+      </w:r>
+      <w:r>
+        <w:rPr>
+          <w:lang w:val="en-US"/>
+        </w:rPr>
+        <w:t xml:space="preserve"> output</w:t>
+      </w:r>
+      <w:r>
+        <w:rPr>
+          <w:lang w:val="en-US"/>
+        </w:rPr>
+        <w:t xml:space="preserve"> dimensions </w:t>
+      </w:r>
+      <w:r>
+        <w:rPr>
+          <w:lang w:val="en-US"/>
+        </w:rPr>
+        <w:t>128, 64, 32 and 64, 128 and 2</w:t>
+      </w:r>
+      <w:r>
+        <w:rPr>
+          <w:lang w:val="en-US"/>
+        </w:rPr>
+        <w:t>67</w:t>
+      </w:r>
+      <w:r>
+        <w:rPr>
+          <w:lang w:val="en-US"/>
+        </w:rPr>
+        <w:t xml:space="preserve"> respectively</w:t>
+      </w:r>
+      <w:r>
+        <w:rPr>
+          <w:lang w:val="en-US"/>
+        </w:rPr>
+        <w:t>. The model will be trained to output a decoding as close to the initial input as possible.</w:t>
+      </w:r>
+      <w:r>
+        <w:rPr>
+          <w:lang w:val="en-US"/>
+        </w:rPr>
+        <w:t xml:space="preserve"> For training, we used a standard MSE loss with Adam optimizer.</w:t>
+      </w:r>
+      <w:r>
+        <w:rPr>
+          <w:lang w:val="en-US"/>
+        </w:rPr>
+        <w:t xml:space="preserve"> </w:t>
+      </w:r>
+    </w:p>
+    <w:p>
+      <w:pPr>
+        <w:ind w:left="720"/>
+        <w:rPr>
+          <w:lang w:val="en-US"/>
+        </w:rPr>
+      </w:pPr>
+      <w:r>
+        <w:rPr>
+          <w:lang w:val="en-US"/>
+        </w:rPr>
+        <w:lastRenderedPageBreak/>
+        <w:t xml:space="preserve">After training we will use the output of its final encoder layer as the final combined feature representation vector, mapping the initial </w:t>
+      </w:r>
+      <w:r>
+        <w:rPr>
+          <w:lang w:val="en-US"/>
+        </w:rPr>
+        <w:t>2</w:t>
+      </w:r>
+      <w:r>
+        <w:rPr>
+          <w:lang w:val="en-US"/>
+        </w:rPr>
+        <w:t>67</w:t>
+      </w:r>
+      <w:r>
+        <w:rPr>
+          <w:lang w:val="en-US"/>
+        </w:rPr>
+        <w:t xml:space="preserve"> </w:t>
+      </w:r>
+      <w:r>
+        <w:rPr>
+          <w:lang w:val="en-US"/>
+        </w:rPr>
+        <w:t xml:space="preserve">features </w:t>
+      </w:r>
+      <w:r>
+        <w:rPr>
+          <w:lang w:val="en-US"/>
+        </w:rPr>
+        <w:t>of each song</w:t>
+      </w:r>
+      <w:r>
+        <w:rPr>
+          <w:lang w:val="en-US"/>
+        </w:rPr>
+        <w:t xml:space="preserve"> to </w:t>
+      </w:r>
+      <w:r>
+        <w:rPr>
+          <w:lang w:val="en-US"/>
+        </w:rPr>
+        <w:t>a latent vector of shape 32</w:t>
+      </w:r>
+      <w:r>
+        <w:rPr>
+          <w:lang w:val="en-US"/>
+        </w:rPr>
+        <w:t>.</w:t>
+      </w:r>
+      <w:r>
+        <w:rPr>
+          <w:lang w:val="en-US"/>
+        </w:rPr>
+        <w:t xml:space="preserve"> Each entry is then normalized with a standard scaler for noise pro</w:t>
+      </w:r>
+      <w:r>
+        <w:rPr>
+          <w:lang w:val="en-US"/>
+        </w:rPr>
+        <w:tab/>
+      </w:r>
+    </w:p>
+    <w:p>
+      <w:pPr>
+        <w:rPr>
+          <w:lang w:val="en-US"/>
+        </w:rPr>
+      </w:pPr>
+      <w:r>
+        <w:rPr>
+          <w:lang w:val="en-US"/>
+        </w:rPr>
+        <w:tab/>
+      </w:r>
+    </w:p>
+    <w:p>
+      <w:pPr>
+        <w:pStyle w:val="2"/>
+        <w:rPr>
+          <w:lang w:val="en-US"/>
+        </w:rPr>
+      </w:pPr>
+      <w:bookmarkStart w:id="6" w:name="_Toc170580863"/>
+      <w:r>
+        <w:rPr>
+          <w:lang w:val="en-US"/>
+        </w:rPr>
+        <w:t>3. Similarity</w:t>
+      </w:r>
+      <w:bookmarkEnd w:id="6"/>
+    </w:p>
+    <w:p>
+      <w:pPr>
+        <w:ind w:left="720"/>
+        <w:rPr>
+          <w:lang w:val="en-US"/>
+        </w:rPr>
+      </w:pPr>
+      <w:r>
+        <w:rPr>
+          <w:lang w:val="en-US"/>
+        </w:rPr>
+        <w:t xml:space="preserve">After transforming our song database to a new latent representation, we can now infer our model to recommend songs. To do this, we can use distance metric methods such as cosine similarity and Euclidean distance. For </w:t>
       </w:r>
       <w:proofErr w:type="gramStart"/>
       <w:r>
         <w:rPr>
           <w:lang w:val="en-US"/>
         </w:rPr>
-        <w:t>[][</w:t>
+        <w:t>this projects</w:t>
       </w:r>
       <w:proofErr w:type="gramEnd"/>
       <w:r>
         <w:rPr>
           <w:lang w:val="en-US"/>
         </w:rPr>
-        <w:t xml:space="preserve">][]. The model will be trained to output a decoding as close to the initial input as possible. </w:t>
+        <w:t>, we took advantage of cosine similarity</w:t>
+      </w:r>
+      <w:r>
+        <w:rPr>
+          <w:lang w:val="en-US"/>
+        </w:rPr>
+        <w:t xml:space="preserve"> from the </w:t>
+      </w:r>
+      <w:proofErr w:type="spellStart"/>
+      <w:r>
+        <w:rPr>
+          <w:lang w:val="en-US"/>
+        </w:rPr>
+        <w:t>sklearn</w:t>
+      </w:r>
+      <w:proofErr w:type="spellEnd"/>
+      <w:r>
+        <w:rPr>
+          <w:lang w:val="en-US"/>
+        </w:rPr>
+        <w:t xml:space="preserve"> library. </w:t>
+      </w:r>
+      <w:r>
+        <w:rPr>
+          <w:lang w:val="en-US"/>
+        </w:rPr>
+        <w:t>Cosine similarity</w:t>
+      </w:r>
+      <w:r>
+        <w:rPr>
+          <w:lang w:val="en-US"/>
+        </w:rPr>
+        <w:t xml:space="preserve"> </w:t>
+      </w:r>
+      <w:r>
+        <w:rPr>
+          <w:lang w:val="en-US"/>
+        </w:rPr>
+        <w:t xml:space="preserve">computes </w:t>
+      </w:r>
+      <w:r>
+        <w:rPr>
+          <w:lang w:val="en-US"/>
+        </w:rPr>
+        <w:t xml:space="preserve">the </w:t>
+      </w:r>
+      <w:r>
+        <w:rPr>
+          <w:lang w:val="en-US"/>
+        </w:rPr>
+        <w:t xml:space="preserve">similarity </w:t>
+      </w:r>
+      <w:r>
+        <w:rPr>
+          <w:lang w:val="en-US"/>
+        </w:rPr>
+        <w:t xml:space="preserve">between two songs represented by an embedding arrays X and Y </w:t>
+      </w:r>
+      <w:r>
+        <w:rPr>
+          <w:lang w:val="en-US"/>
+        </w:rPr>
+        <w:t>as the normalized dot product of X and Y:</w:t>
+      </w:r>
+    </w:p>
+    <w:p>
+      <w:pPr>
+        <w:ind w:left="1440" w:firstLine="720"/>
+        <w:rPr>
+          <w:rFonts w:ascii="Consolas" w:hAnsi="Consolas"/>
+          <w:lang w:val="en-US"/>
+        </w:rPr>
+      </w:pPr>
+      <w:proofErr w:type="gramStart"/>
+      <w:r>
+        <w:rPr>
+          <w:rFonts w:ascii="Consolas" w:hAnsi="Consolas"/>
+          <w:lang w:val="en-US"/>
+        </w:rPr>
+        <w:t>K(</w:t>
+      </w:r>
+      <w:proofErr w:type="gramEnd"/>
+      <w:r>
+        <w:rPr>
+          <w:rFonts w:ascii="Consolas" w:hAnsi="Consolas"/>
+          <w:lang w:val="en-US"/>
+        </w:rPr>
+        <w:t>X, Y) = &lt;X, Y&gt; / (||X||*||Y||)</w:t>
       </w:r>
     </w:p>
     <w:p>
@@ -3113,286 +3501,63 @@
         <w:rPr>
           <w:lang w:val="en-US"/>
         </w:rPr>
-        <w:t xml:space="preserve">After training we will use the output of its final encoder layer as the final combined feature representation vector, mapping the initial </w:t>
+        <w:t>To get the recommendation</w:t>
+      </w:r>
+      <w:r>
+        <w:rPr>
+          <w:lang w:val="en-US"/>
+        </w:rPr>
+        <w:t xml:space="preserve"> on a requested song</w:t>
+      </w:r>
+      <w:r>
+        <w:rPr>
+          <w:lang w:val="en-US"/>
+        </w:rPr>
+        <w:t>, the database is queried to fin</w:t>
+      </w:r>
+      <w:r>
+        <w:rPr>
+          <w:lang w:val="en-US"/>
+        </w:rPr>
+        <w:t>d its embedding representation</w:t>
+      </w:r>
+      <w:r>
+        <w:rPr>
+          <w:lang w:val="en-US"/>
+        </w:rPr>
+        <w:t xml:space="preserve"> based on is name. We </w:t>
+      </w:r>
+      <w:r>
+        <w:rPr>
+          <w:lang w:val="en-US"/>
+        </w:rPr>
+        <w:t xml:space="preserve">then </w:t>
+      </w:r>
+      <w:r>
+        <w:rPr>
+          <w:lang w:val="en-US"/>
+        </w:rPr>
+        <w:t xml:space="preserve">perform cosine similarity to find the 5 songs that are closer </w:t>
       </w:r>
       <w:proofErr w:type="gramStart"/>
       <w:r>
         <w:rPr>
           <w:lang w:val="en-US"/>
         </w:rPr>
-        <w:t>[][</w:t>
+        <w:t>in regards to</w:t>
       </w:r>
       <w:proofErr w:type="gramEnd"/>
       <w:r>
         <w:rPr>
           <w:lang w:val="en-US"/>
         </w:rPr>
-        <w:t>][</w:t>
-      </w:r>
-      <w:r>
-        <w:rPr>
-          <w:lang w:val="en-US"/>
-        </w:rPr>
-        <w:t xml:space="preserve"> features </w:t>
-      </w:r>
-      <w:r>
-        <w:rPr>
-          <w:lang w:val="en-US"/>
-        </w:rPr>
-        <w:t xml:space="preserve">of each </w:t>
-      </w:r>
-      <w:r>
-        <w:rPr>
-          <w:lang w:val="en-US"/>
-        </w:rPr>
-        <w:lastRenderedPageBreak/>
-        <w:t>song</w:t>
-      </w:r>
-      <w:r>
-        <w:rPr>
-          <w:lang w:val="en-US"/>
-        </w:rPr>
-        <w:t xml:space="preserve"> to </w:t>
-      </w:r>
-      <w:r>
-        <w:rPr>
-          <w:lang w:val="en-US"/>
-        </w:rPr>
-        <w:t>a latent vector of shape 32</w:t>
-      </w:r>
-      <w:r>
-        <w:rPr>
-          <w:lang w:val="en-US"/>
-        </w:rPr>
-        <w:t>.</w:t>
-      </w:r>
-      <w:r>
-        <w:rPr>
-          <w:lang w:val="en-US"/>
-        </w:rPr>
-        <w:t xml:space="preserve"> Each entry is then normalized with a standard scaler for noise pro</w:t>
-      </w:r>
-      <w:r>
-        <w:rPr>
-          <w:lang w:val="en-US"/>
-        </w:rPr>
-        <w:tab/>
-      </w:r>
-    </w:p>
-    <w:p>
-      <w:pPr>
-        <w:rPr>
-          <w:lang w:val="en-US"/>
-        </w:rPr>
-      </w:pPr>
-      <w:r>
-        <w:rPr>
-          <w:lang w:val="en-US"/>
-        </w:rPr>
-        <w:tab/>
-      </w:r>
-    </w:p>
-    <w:p>
-      <w:pPr>
-        <w:pStyle w:val="2"/>
-        <w:rPr>
-          <w:lang w:val="en-US"/>
-        </w:rPr>
-      </w:pPr>
-      <w:bookmarkStart w:id="6" w:name="_Toc170580863"/>
-      <w:r>
-        <w:rPr>
-          <w:lang w:val="en-US"/>
-        </w:rPr>
-        <w:t>3. Similarity</w:t>
-      </w:r>
-      <w:bookmarkEnd w:id="6"/>
-    </w:p>
-    <w:p>
-      <w:pPr>
-        <w:ind w:left="720"/>
-        <w:rPr>
-          <w:lang w:val="en-US"/>
-        </w:rPr>
-      </w:pPr>
-      <w:r>
-        <w:rPr>
-          <w:lang w:val="en-US"/>
-        </w:rPr>
-        <w:t xml:space="preserve">After transforming our song database to a new latent representation, we can now infer our model to recommend songs. To do this, we can use distance metric methods such as cosine similarity and Euclidean distance. For </w:t>
-      </w:r>
-      <w:proofErr w:type="gramStart"/>
-      <w:r>
-        <w:rPr>
-          <w:lang w:val="en-US"/>
-        </w:rPr>
-        <w:t>this projects</w:t>
-      </w:r>
-      <w:proofErr w:type="gramEnd"/>
-      <w:r>
-        <w:rPr>
-          <w:lang w:val="en-US"/>
-        </w:rPr>
-        <w:t>, we took advantage of cosine similarity</w:t>
-      </w:r>
-      <w:r>
-        <w:rPr>
-          <w:lang w:val="en-US"/>
-        </w:rPr>
-        <w:t xml:space="preserve"> from the </w:t>
-      </w:r>
-      <w:proofErr w:type="spellStart"/>
-      <w:r>
-        <w:rPr>
-          <w:lang w:val="en-US"/>
-        </w:rPr>
-        <w:t>sklearn</w:t>
-      </w:r>
-      <w:proofErr w:type="spellEnd"/>
-      <w:r>
-        <w:rPr>
-          <w:lang w:val="en-US"/>
-        </w:rPr>
-        <w:t xml:space="preserve"> library. </w:t>
-      </w:r>
-      <w:r>
-        <w:rPr>
-          <w:lang w:val="en-US"/>
-        </w:rPr>
-        <w:t>Cosine similarity</w:t>
-      </w:r>
-      <w:r>
-        <w:rPr>
-          <w:lang w:val="en-US"/>
-        </w:rPr>
-        <w:t xml:space="preserve"> </w:t>
-      </w:r>
-      <w:r>
-        <w:rPr>
-          <w:lang w:val="en-US"/>
-        </w:rPr>
-        <w:t xml:space="preserve">computes </w:t>
-      </w:r>
-      <w:r>
-        <w:rPr>
-          <w:lang w:val="en-US"/>
-        </w:rPr>
-        <w:t xml:space="preserve">the </w:t>
-      </w:r>
-      <w:r>
-        <w:rPr>
-          <w:lang w:val="en-US"/>
-        </w:rPr>
-        <w:t xml:space="preserve">similarity </w:t>
-      </w:r>
-      <w:r>
-        <w:rPr>
-          <w:lang w:val="en-US"/>
-        </w:rPr>
-        <w:t xml:space="preserve">between two songs represented by an embedding arrays X and Y </w:t>
-      </w:r>
-      <w:r>
-        <w:rPr>
-          <w:lang w:val="en-US"/>
-        </w:rPr>
-        <w:t>as the normalized dot product of X and Y:</w:t>
-      </w:r>
-    </w:p>
-    <w:p>
-      <w:pPr>
-        <w:ind w:left="1440" w:firstLine="720"/>
-        <w:rPr>
-          <w:rFonts w:ascii="Consolas" w:hAnsi="Consolas"/>
-          <w:lang w:val="en-US"/>
-        </w:rPr>
-      </w:pPr>
-      <w:proofErr w:type="gramStart"/>
-      <w:r>
-        <w:rPr>
-          <w:rFonts w:ascii="Consolas" w:hAnsi="Consolas"/>
-          <w:lang w:val="en-US"/>
-        </w:rPr>
-        <w:t>K(</w:t>
-      </w:r>
-      <w:proofErr w:type="gramEnd"/>
-      <w:r>
-        <w:rPr>
-          <w:rFonts w:ascii="Consolas" w:hAnsi="Consolas"/>
-          <w:lang w:val="en-US"/>
-        </w:rPr>
-        <w:t>X, Y) = &lt;X, Y&gt; / (||X||*||Y||)</w:t>
-      </w:r>
-    </w:p>
-    <w:p>
-      <w:pPr>
-        <w:ind w:left="720"/>
-        <w:rPr>
-          <w:lang w:val="en-US"/>
-        </w:rPr>
-      </w:pPr>
-    </w:p>
-    <w:p>
-      <w:pPr>
-        <w:ind w:left="720"/>
-        <w:rPr>
-          <w:lang w:val="en-US"/>
-        </w:rPr>
-      </w:pPr>
-      <w:r>
-        <w:rPr>
-          <w:lang w:val="en-US"/>
-        </w:rPr>
-        <w:t>To get the recommendation</w:t>
-      </w:r>
-      <w:r>
-        <w:rPr>
-          <w:lang w:val="en-US"/>
-        </w:rPr>
-        <w:t xml:space="preserve"> on a requested song</w:t>
-      </w:r>
-      <w:r>
-        <w:rPr>
-          <w:lang w:val="en-US"/>
-        </w:rPr>
-        <w:t>, the database is queried to fin</w:t>
-      </w:r>
-      <w:r>
-        <w:rPr>
-          <w:lang w:val="en-US"/>
-        </w:rPr>
-        <w:t>d its embedding representation</w:t>
-      </w:r>
-      <w:r>
-        <w:rPr>
-          <w:lang w:val="en-US"/>
-        </w:rPr>
-        <w:t xml:space="preserve"> based on is name. We </w:t>
-      </w:r>
-      <w:r>
-        <w:rPr>
-          <w:lang w:val="en-US"/>
-        </w:rPr>
-        <w:t xml:space="preserve">then </w:t>
-      </w:r>
-      <w:r>
-        <w:rPr>
-          <w:lang w:val="en-US"/>
-        </w:rPr>
-        <w:t xml:space="preserve">perform cosine similarity to find the 5 songs that are closer </w:t>
-      </w:r>
-      <w:proofErr w:type="gramStart"/>
-      <w:r>
-        <w:rPr>
-          <w:lang w:val="en-US"/>
-        </w:rPr>
-        <w:t>in regards to</w:t>
-      </w:r>
-      <w:proofErr w:type="gramEnd"/>
-      <w:r>
-        <w:rPr>
-          <w:lang w:val="en-US"/>
-        </w:rPr>
         <w:t xml:space="preserve"> embeddings distance from the whole dataset and return their name to the log output.</w:t>
+      </w:r>
+      <w:r>
+        <w:rPr>
+          <w:lang w:val="en-US"/>
+        </w:rPr>
+        <w:t xml:space="preserve"> The higher the similarity distance, the more in common features the songs have.</w:t>
       </w:r>
     </w:p>
     <w:p>
@@ -3620,7 +3785,6 @@
         <w:rPr>
           <w:lang w:val="en-US"/>
         </w:rPr>
-        <w:lastRenderedPageBreak/>
         <w:t xml:space="preserve">[4] </w:t>
       </w:r>
       <w:r>

</xml_diff>